<commit_message>
modify gaslimit, 2048 doc
</commit_message>
<xml_diff>
--- a/doc/2048.docx
+++ b/doc/2048.docx
@@ -49,11 +49,6 @@
       </w:r>
     </w:p>
     <w:p>
-      <w:pPr>
-        <w:rPr>
-          <w:rFonts w:hint="eastAsia"/>
-        </w:rPr>
-      </w:pPr>
       <w:r>
         <w:rPr>
           <w:rFonts w:hint="eastAsia"/>
@@ -201,26 +196,97 @@
         <w:rPr>
           <w:rFonts w:hint="eastAsia"/>
         </w:rPr>
+        <w:t>，从而防止玩家作弊以及证明玩家没有作弊。</w:t>
+      </w:r>
+    </w:p>
+    <w:p>
+      <w:r>
+        <w:rPr>
+          <w:rFonts w:hint="eastAsia"/>
+        </w:rPr>
+        <w:t>该游戏不涉及转账操作，仅在上传成绩凭证时消耗相应的</w:t>
+      </w:r>
+      <w:r>
+        <w:rPr>
+          <w:rFonts w:hint="eastAsia"/>
+        </w:rPr>
+        <w:t xml:space="preserve"> </w:t>
+      </w:r>
+      <w:r>
+        <w:t xml:space="preserve"> </w:t>
+      </w:r>
+      <w:r>
+        <w:rPr>
+          <w:rFonts w:hint="eastAsia"/>
+        </w:rPr>
+        <w:t>gas</w:t>
+      </w:r>
+      <w:r>
+        <w:t>.</w:t>
+      </w:r>
+    </w:p>
+    <w:p>
+      <w:pPr>
+        <w:pStyle w:val="Heading1"/>
+      </w:pPr>
+      <w:r>
+        <w:rPr>
+          <w:rFonts w:hint="eastAsia"/>
+        </w:rPr>
+        <w:t>游戏特色</w:t>
+      </w:r>
+    </w:p>
+    <w:p>
+      <w:r>
+        <w:rPr>
+          <w:rFonts w:hint="eastAsia"/>
+        </w:rPr>
+        <w:t>我们之所以选定</w:t>
+      </w:r>
+      <w:r>
+        <w:rPr>
+          <w:rFonts w:hint="eastAsia"/>
+        </w:rPr>
+        <w:t xml:space="preserve"> </w:t>
+      </w:r>
+      <w:r>
+        <w:t xml:space="preserve">2048 </w:t>
+      </w:r>
+      <w:r>
+        <w:rPr>
+          <w:rFonts w:hint="eastAsia"/>
+        </w:rPr>
+        <w:t>游戏作为一个</w:t>
+      </w:r>
+      <w:r>
+        <w:rPr>
+          <w:rFonts w:hint="eastAsia"/>
+        </w:rPr>
+        <w:t>在区块链上</w:t>
+      </w:r>
+      <w:r>
+        <w:rPr>
+          <w:rFonts w:hint="eastAsia"/>
+        </w:rPr>
+        <w:t>保存游戏得分过程凭证的应用是因为该游戏满足以下特点：给定随机种子和最终得分，求解是否存在游戏操作过程可以获得该得分是难的；而给定随机种子和最终得分，且给出一个游戏操作过程，验证该操作过程是否确实达到了该得分是容易的。</w:t>
+      </w:r>
+      <w:r>
+        <w:rPr>
+          <w:rFonts w:hint="eastAsia"/>
+        </w:rPr>
+        <w:t>前者我们可以认为是一个指数时间复杂度的问题</w:t>
+      </w:r>
+      <w:r>
+        <w:rPr>
+          <w:rFonts w:hint="eastAsia"/>
+        </w:rPr>
         <w:t>，</w:t>
       </w:r>
       <w:r>
         <w:rPr>
           <w:rFonts w:hint="eastAsia"/>
         </w:rPr>
-        <w:t>从而防止玩家作弊以及证明玩家没有作弊。</w:t>
-      </w:r>
-    </w:p>
-    <w:p>
-      <w:pPr>
-        <w:rPr>
-          <w:rFonts w:hint="eastAsia"/>
-        </w:rPr>
-      </w:pPr>
-      <w:r>
-        <w:rPr>
-          <w:rFonts w:hint="eastAsia"/>
-        </w:rPr>
-        <w:t>该游戏不涉及转账操作，仅在上传成绩凭证时消耗相应的</w:t>
+        <w:t>因为一个</w:t>
       </w:r>
       <w:r>
         <w:rPr>
@@ -229,118 +295,36 @@
         <w:t xml:space="preserve"> </w:t>
       </w:r>
       <w:r>
+        <w:t xml:space="preserve">naïve </w:t>
+      </w:r>
+      <w:r>
+        <w:rPr>
+          <w:rFonts w:hint="eastAsia"/>
+        </w:rPr>
+        <w:t>的解法需要枚举所有可能的操作过程</w:t>
+      </w:r>
+      <w:r>
+        <w:rPr>
+          <w:rFonts w:hint="eastAsia"/>
+        </w:rPr>
+        <w:t>；</w:t>
+      </w:r>
+      <w:r>
+        <w:rPr>
+          <w:rFonts w:hint="eastAsia"/>
+        </w:rPr>
+        <w:t>而后一个问题是</w:t>
+      </w:r>
+      <w:r>
+        <w:rPr>
+          <w:rFonts w:hint="eastAsia"/>
+        </w:rPr>
         <w:t xml:space="preserve"> </w:t>
       </w:r>
       <w:r>
         <w:rPr>
           <w:rFonts w:hint="eastAsia"/>
         </w:rPr>
-        <w:t>gas</w:t>
-      </w:r>
-      <w:r>
-        <w:t>.</w:t>
-      </w:r>
-    </w:p>
-    <w:p>
-      <w:pPr>
-        <w:pStyle w:val="Heading1"/>
-      </w:pPr>
-      <w:r>
-        <w:rPr>
-          <w:rFonts w:hint="eastAsia"/>
-        </w:rPr>
-        <w:t>游戏特色</w:t>
-      </w:r>
-    </w:p>
-    <w:p>
-      <w:r>
-        <w:rPr>
-          <w:rFonts w:hint="eastAsia"/>
-        </w:rPr>
-        <w:t>我们之所以选定</w:t>
-      </w:r>
-      <w:r>
-        <w:rPr>
-          <w:rFonts w:hint="eastAsia"/>
-        </w:rPr>
-        <w:t xml:space="preserve"> </w:t>
-      </w:r>
-      <w:r>
-        <w:t xml:space="preserve">2048 </w:t>
-      </w:r>
-      <w:r>
-        <w:rPr>
-          <w:rFonts w:hint="eastAsia"/>
-        </w:rPr>
-        <w:t>游戏作为一个</w:t>
-      </w:r>
-      <w:r>
-        <w:rPr>
-          <w:rFonts w:hint="eastAsia"/>
-        </w:rPr>
-        <w:t>在区块链上</w:t>
-      </w:r>
-      <w:r>
-        <w:rPr>
-          <w:rFonts w:hint="eastAsia"/>
-        </w:rPr>
-        <w:t>保存游戏得分过程凭证的应用是因为该游戏满足以下特点：给定随机种子和最终得分，求解是否存在游戏操作过程可以获得该得分是难的；而给定随机种子和最终得分，且给出一个游戏操作过程，验证该操作过程是否确实达到了该得分是容易的。</w:t>
-      </w:r>
-      <w:r>
-        <w:rPr>
-          <w:rFonts w:hint="eastAsia"/>
-        </w:rPr>
-        <w:t>前者我们可以认为是一个指数时间复杂度的问题</w:t>
-      </w:r>
-      <w:r>
-        <w:rPr>
-          <w:rFonts w:hint="eastAsia"/>
-        </w:rPr>
-        <w:t>，</w:t>
-      </w:r>
-      <w:r>
-        <w:rPr>
-          <w:rFonts w:hint="eastAsia"/>
-        </w:rPr>
-        <w:t>因为一个</w:t>
-      </w:r>
-      <w:r>
-        <w:rPr>
-          <w:rFonts w:hint="eastAsia"/>
-        </w:rPr>
-        <w:t xml:space="preserve"> </w:t>
-      </w:r>
-      <w:r>
-        <w:t xml:space="preserve">naïve </w:t>
-      </w:r>
-      <w:r>
-        <w:rPr>
-          <w:rFonts w:hint="eastAsia"/>
-        </w:rPr>
-        <w:t>的解法需要枚举所有可能的操作过程</w:t>
-      </w:r>
-      <w:r>
-        <w:rPr>
-          <w:rFonts w:hint="eastAsia"/>
-        </w:rPr>
-        <w:t>；</w:t>
-      </w:r>
-      <w:r>
-        <w:rPr>
-          <w:rFonts w:hint="eastAsia"/>
-        </w:rPr>
-        <w:t>而后一个问题是</w:t>
-      </w:r>
-      <w:r>
-        <w:rPr>
-          <w:rFonts w:hint="eastAsia"/>
-        </w:rPr>
-        <w:t xml:space="preserve"> </w:t>
-      </w:r>
-      <w:r>
-        <w:rPr>
-          <w:rFonts w:hint="eastAsia"/>
-        </w:rPr>
         <w:t>N</w:t>
       </w:r>
       <w:r>
@@ -400,27 +384,10 @@
         <w:rPr>
           <w:rFonts w:hint="eastAsia"/>
         </w:rPr>
-        <w:t>这样</w:t>
-      </w:r>
-      <w:r>
-        <w:rPr>
-          <w:rFonts w:hint="eastAsia"/>
-        </w:rPr>
-        <w:t>我们可以通过</w:t>
-      </w:r>
-      <w:r>
-        <w:rPr>
-          <w:rFonts w:hint="eastAsia"/>
-        </w:rPr>
-        <w:t>点击排行榜上的所有分数来得知该分数的取得过程，从而防止玩家作弊以及证明玩家没有作弊。</w:t>
-      </w:r>
-    </w:p>
-    <w:p>
-      <w:pPr>
-        <w:rPr>
-          <w:rFonts w:hint="eastAsia"/>
-        </w:rPr>
-      </w:pPr>
+        <w:t>这样我们可以通过点击排行榜上的所有分数来得知该分数的取得过程，从而防止玩家作弊以及证明玩家没有作弊。</w:t>
+      </w:r>
+    </w:p>
+    <w:p>
       <w:r>
         <w:rPr>
           <w:rFonts w:hint="eastAsia"/>
@@ -483,7 +450,7 @@
         <w:rPr>
           <w:rFonts w:hint="eastAsia"/>
         </w:rPr>
-        <w:t>主网页打开之后是账号解锁页面，只需要选择自己的钱包私钥并正确填写密码即可登录</w:t>
+        <w:t>生成或者自定随机种子，相同的随机种子唯一确定游戏中之后出现的所有随机数</w:t>
       </w:r>
     </w:p>
     <w:p>
@@ -498,7 +465,139 @@
         <w:rPr>
           <w:rFonts w:hint="eastAsia"/>
         </w:rPr>
-        <w:t>生成或者自定随机种子，相同的随机种子唯一确定游戏中之后出现的所有随机数</w:t>
+        <w:t>正常游戏阶段如传统的</w:t>
+      </w:r>
+      <w:r>
+        <w:rPr>
+          <w:rFonts w:hint="eastAsia"/>
+        </w:rPr>
+        <w:t>2</w:t>
+      </w:r>
+      <w:r>
+        <w:t>048</w:t>
+      </w:r>
+      <w:r>
+        <w:rPr>
+          <w:rFonts w:hint="eastAsia"/>
+        </w:rPr>
+        <w:t>游戏一致，上下左右方向键来控制</w:t>
+      </w:r>
+      <w:r>
+        <w:rPr>
+          <w:rFonts w:hint="eastAsia"/>
+        </w:rPr>
+        <w:t>方</w:t>
+      </w:r>
+      <w:r>
+        <w:rPr>
+          <w:rFonts w:hint="eastAsia"/>
+        </w:rPr>
+        <w:t>块进行移动，相同数字的</w:t>
+      </w:r>
+      <w:r>
+        <w:rPr>
+          <w:rFonts w:hint="eastAsia"/>
+        </w:rPr>
+        <w:t>方</w:t>
+      </w:r>
+      <w:r>
+        <w:rPr>
+          <w:rFonts w:hint="eastAsia"/>
+        </w:rPr>
+        <w:t>块合并后会生成成倍数字的</w:t>
+      </w:r>
+      <w:r>
+        <w:rPr>
+          <w:rFonts w:hint="eastAsia"/>
+        </w:rPr>
+        <w:t>方</w:t>
+      </w:r>
+      <w:r>
+        <w:rPr>
+          <w:rFonts w:hint="eastAsia"/>
+        </w:rPr>
+        <w:t>块并获得相应的分数（两个</w:t>
+      </w:r>
+      <w:r>
+        <w:rPr>
+          <w:rFonts w:hint="eastAsia"/>
+        </w:rPr>
+        <w:t>2</w:t>
+      </w:r>
+      <w:r>
+        <w:rPr>
+          <w:rFonts w:hint="eastAsia"/>
+        </w:rPr>
+        <w:t>号方</w:t>
+      </w:r>
+      <w:r>
+        <w:rPr>
+          <w:rFonts w:hint="eastAsia"/>
+        </w:rPr>
+        <w:t>块碰撞生成一个</w:t>
+      </w:r>
+      <w:r>
+        <w:rPr>
+          <w:rFonts w:hint="eastAsia"/>
+        </w:rPr>
+        <w:t>4</w:t>
+      </w:r>
+      <w:r>
+        <w:rPr>
+          <w:rFonts w:hint="eastAsia"/>
+        </w:rPr>
+        <w:t>号</w:t>
+      </w:r>
+      <w:r>
+        <w:rPr>
+          <w:rFonts w:hint="eastAsia"/>
+        </w:rPr>
+        <w:t>方</w:t>
+      </w:r>
+      <w:r>
+        <w:rPr>
+          <w:rFonts w:hint="eastAsia"/>
+        </w:rPr>
+        <w:t>块并得</w:t>
+      </w:r>
+      <w:r>
+        <w:rPr>
+          <w:rFonts w:hint="eastAsia"/>
+        </w:rPr>
+        <w:t>4</w:t>
+      </w:r>
+      <w:r>
+        <w:rPr>
+          <w:rFonts w:hint="eastAsia"/>
+        </w:rPr>
+        <w:t>分），直至达到</w:t>
+      </w:r>
+      <w:r>
+        <w:rPr>
+          <w:rFonts w:hint="eastAsia"/>
+        </w:rPr>
+        <w:t>2</w:t>
+      </w:r>
+      <w:r>
+        <w:t>048</w:t>
+      </w:r>
+      <w:r>
+        <w:rPr>
+          <w:rFonts w:hint="eastAsia"/>
+        </w:rPr>
+        <w:t>号</w:t>
+      </w:r>
+      <w:r>
+        <w:rPr>
+          <w:rFonts w:hint="eastAsia"/>
+        </w:rPr>
+        <w:t>方</w:t>
+      </w:r>
+      <w:r>
+        <w:rPr>
+          <w:rFonts w:hint="eastAsia"/>
+        </w:rPr>
+        <w:t>块获胜，或者没有移动空间失败。</w:t>
       </w:r>
     </w:p>
     <w:p>
@@ -513,163 +612,76 @@
         <w:rPr>
           <w:rFonts w:hint="eastAsia"/>
         </w:rPr>
-        <w:t>正常游戏阶段如传统的</w:t>
-      </w:r>
-      <w:r>
-        <w:rPr>
-          <w:rFonts w:hint="eastAsia"/>
-        </w:rPr>
-        <w:t>2</w:t>
-      </w:r>
-      <w:r>
-        <w:t>048</w:t>
-      </w:r>
-      <w:r>
-        <w:rPr>
-          <w:rFonts w:hint="eastAsia"/>
-        </w:rPr>
-        <w:t>游戏一致，上下左右方向键来控制</w:t>
-      </w:r>
-      <w:r>
-        <w:rPr>
-          <w:rFonts w:hint="eastAsia"/>
-        </w:rPr>
-        <w:t>方</w:t>
-      </w:r>
-      <w:r>
-        <w:rPr>
-          <w:rFonts w:hint="eastAsia"/>
-        </w:rPr>
-        <w:t>块进行移动，相同数字的</w:t>
-      </w:r>
-      <w:r>
-        <w:rPr>
-          <w:rFonts w:hint="eastAsia"/>
-        </w:rPr>
-        <w:t>方</w:t>
-      </w:r>
-      <w:r>
-        <w:rPr>
-          <w:rFonts w:hint="eastAsia"/>
-        </w:rPr>
-        <w:t>块合并后会生成成倍数字的</w:t>
-      </w:r>
-      <w:r>
-        <w:rPr>
-          <w:rFonts w:hint="eastAsia"/>
-        </w:rPr>
-        <w:t>方</w:t>
-      </w:r>
-      <w:r>
-        <w:rPr>
-          <w:rFonts w:hint="eastAsia"/>
-        </w:rPr>
-        <w:t>块并获得相应的分数（两个</w:t>
-      </w:r>
-      <w:r>
-        <w:rPr>
-          <w:rFonts w:hint="eastAsia"/>
-        </w:rPr>
-        <w:t>2</w:t>
-      </w:r>
-      <w:r>
-        <w:rPr>
-          <w:rFonts w:hint="eastAsia"/>
-        </w:rPr>
-        <w:t>号方</w:t>
-      </w:r>
-      <w:r>
-        <w:rPr>
-          <w:rFonts w:hint="eastAsia"/>
-        </w:rPr>
-        <w:t>块碰撞生成一个</w:t>
-      </w:r>
-      <w:r>
-        <w:rPr>
-          <w:rFonts w:hint="eastAsia"/>
-        </w:rPr>
-        <w:t>4</w:t>
-      </w:r>
-      <w:r>
-        <w:rPr>
-          <w:rFonts w:hint="eastAsia"/>
-        </w:rPr>
-        <w:t>号</w:t>
-      </w:r>
-      <w:r>
-        <w:rPr>
-          <w:rFonts w:hint="eastAsia"/>
-        </w:rPr>
-        <w:t>方</w:t>
-      </w:r>
-      <w:r>
-        <w:rPr>
-          <w:rFonts w:hint="eastAsia"/>
-        </w:rPr>
-        <w:t>块并得</w:t>
-      </w:r>
-      <w:r>
-        <w:rPr>
-          <w:rFonts w:hint="eastAsia"/>
-        </w:rPr>
-        <w:t>4</w:t>
-      </w:r>
-      <w:r>
-        <w:rPr>
-          <w:rFonts w:hint="eastAsia"/>
-        </w:rPr>
-        <w:t>分），直至达到</w:t>
-      </w:r>
-      <w:r>
-        <w:rPr>
-          <w:rFonts w:hint="eastAsia"/>
-        </w:rPr>
-        <w:t>2</w:t>
-      </w:r>
-      <w:r>
-        <w:t>048</w:t>
-      </w:r>
-      <w:r>
-        <w:rPr>
-          <w:rFonts w:hint="eastAsia"/>
-        </w:rPr>
-        <w:t>号</w:t>
-      </w:r>
-      <w:r>
-        <w:rPr>
-          <w:rFonts w:hint="eastAsia"/>
-        </w:rPr>
-        <w:t>方</w:t>
-      </w:r>
-      <w:r>
-        <w:rPr>
-          <w:rFonts w:hint="eastAsia"/>
-        </w:rPr>
-        <w:t>块获胜，或者没有移动空间失败。</w:t>
+        <w:t>游戏结束时</w:t>
+      </w:r>
+      <w:r>
+        <w:rPr>
+          <w:rFonts w:hint="eastAsia"/>
+        </w:rPr>
+        <w:t>可以选择将该局记录上传至区块链保存。我们上传的数据包括随机种子和所有的玩家方向键操作，使得整个游戏过程可验证。</w:t>
       </w:r>
     </w:p>
     <w:p>
       <w:pPr>
         <w:pStyle w:val="ListParagraph"/>
-        <w:numPr>
-          <w:ilvl w:val="0"/>
-          <w:numId w:val="1"/>
-        </w:numPr>
-        <w:rPr>
-          <w:rFonts w:hint="eastAsia"/>
-        </w:rPr>
-      </w:pPr>
-      <w:r>
-        <w:rPr>
-          <w:rFonts w:hint="eastAsia"/>
-        </w:rPr>
-        <w:t>游戏结束时</w:t>
-      </w:r>
-      <w:r>
-        <w:rPr>
-          <w:rFonts w:hint="eastAsia"/>
-        </w:rPr>
-        <w:t>可以选择将该局记录上传至区块链保存。我们上传的数据包括随机种子和所有的玩家方向键操作，使得整个游戏过程可验证。</w:t>
+        <w:rPr>
+          <w:b/>
+        </w:rPr>
+      </w:pPr>
+      <w:r>
+        <w:rPr>
+          <w:rFonts w:hint="eastAsia"/>
+          <w:b/>
+        </w:rPr>
+        <w:t>注意：此过程需要安装星云钱包的浏览器插件，并手动将</w:t>
+      </w:r>
+      <w:r>
+        <w:rPr>
+          <w:rFonts w:hint="eastAsia"/>
+          <w:b/>
+        </w:rPr>
+        <w:t xml:space="preserve"> </w:t>
+      </w:r>
+      <w:proofErr w:type="spellStart"/>
+      <w:r>
+        <w:rPr>
+          <w:b/>
+        </w:rPr>
+        <w:t>gaslimit</w:t>
+      </w:r>
+      <w:proofErr w:type="spellEnd"/>
+      <w:r>
+        <w:rPr>
+          <w:b/>
+        </w:rPr>
+        <w:t xml:space="preserve"> </w:t>
+      </w:r>
+      <w:r>
+        <w:rPr>
+          <w:rFonts w:hint="eastAsia"/>
+          <w:b/>
+        </w:rPr>
+        <w:t>上调至一个合适的值。</w:t>
+      </w:r>
+    </w:p>
+    <w:p>
+      <w:pPr>
+        <w:pStyle w:val="ListParagraph"/>
+        <w:rPr>
+          <w:b/>
+        </w:rPr>
+      </w:pPr>
+    </w:p>
+    <w:p>
+      <w:pPr>
+        <w:pStyle w:val="Heading1"/>
+      </w:pPr>
+      <w:r>
+        <w:rPr>
+          <w:rFonts w:hint="eastAsia"/>
+        </w:rPr>
+        <w:lastRenderedPageBreak/>
+        <w:t>游戏截图：</w:t>
       </w:r>
       <w:bookmarkStart w:id="0" w:name="_GoBack"/>
       <w:bookmarkEnd w:id="0"/>
@@ -677,17 +689,21 @@
     <w:p>
       <w:pPr>
         <w:pStyle w:val="ListParagraph"/>
-      </w:pPr>
-      <w:r>
-        <w:rPr>
+        <w:rPr>
+          <w:rFonts w:hint="eastAsia"/>
+          <w:b/>
+        </w:rPr>
+      </w:pPr>
+      <w:r>
+        <w:rPr>
+          <w:b/>
           <w:noProof/>
         </w:rPr>
-        <w:lastRenderedPageBreak/>
         <w:drawing>
           <wp:inline distT="0" distB="0" distL="0" distR="0">
-            <wp:extent cx="5943600" cy="8032115"/>
+            <wp:extent cx="5943600" cy="6793865"/>
             <wp:effectExtent l="0" t="0" r="0" b="6985"/>
-            <wp:docPr id="1" name="Picture 1" descr="C:\Users\songzy\Desktop\_E__Nebulas_dapp_2048.html(Laptop with HiDPI screen).png"/>
+            <wp:docPr id="2" name="Picture 2" descr="C:\Users\songzy\Desktop\_E__Nebulas_dappdog.github.io_2048.html(Laptop with HiDPI screen).png"/>
             <wp:cNvGraphicFramePr>
               <a:graphicFrameLocks xmlns:a="http://schemas.openxmlformats.org/drawingml/2006/main" noChangeAspect="1"/>
             </wp:cNvGraphicFramePr>
@@ -695,7 +711,7 @@
               <a:graphicData uri="http://schemas.openxmlformats.org/drawingml/2006/picture">
                 <pic:pic xmlns:pic="http://schemas.openxmlformats.org/drawingml/2006/picture">
                   <pic:nvPicPr>
-                    <pic:cNvPr id="0" name="Picture 1" descr="C:\Users\songzy\Desktop\_E__Nebulas_dapp_2048.html(Laptop with HiDPI screen).png"/>
+                    <pic:cNvPr id="0" name="Picture 1" descr="C:\Users\songzy\Desktop\_E__Nebulas_dappdog.github.io_2048.html(Laptop with HiDPI screen).png"/>
                     <pic:cNvPicPr>
                       <a:picLocks noChangeAspect="1" noChangeArrowheads="1"/>
                     </pic:cNvPicPr>
@@ -716,7 +732,7 @@
                   <pic:spPr bwMode="auto">
                     <a:xfrm>
                       <a:off x="0" y="0"/>
-                      <a:ext cx="5943600" cy="8032115"/>
+                      <a:ext cx="5943600" cy="6793865"/>
                     </a:xfrm>
                     <a:prstGeom prst="rect">
                       <a:avLst/>

</xml_diff>